<commit_message>
Developed most of Lab2.  I have to fill out the minecraft section.
</commit_message>
<xml_diff>
--- a/docs/Lab2/Lab2.docx
+++ b/docs/Lab2/Lab2.docx
@@ -247,7 +247,31 @@
               <w:rPr>
                 <w:b/>
               </w:rPr>
-              <w:t>Title:Build A Computer and Learn!</w:t>
+              <w:t>Title:</w:t>
+            </w:r>
+            <w:r>
+              <w:rPr>
+                <w:b/>
+              </w:rPr>
+              <w:t xml:space="preserve"> </w:t>
+            </w:r>
+            <w:r>
+              <w:rPr>
+                <w:b/>
+              </w:rPr>
+              <w:t xml:space="preserve"> </w:t>
+            </w:r>
+            <w:r>
+              <w:rPr>
+                <w:b/>
+              </w:rPr>
+              <w:t>Explore Computing</w:t>
+            </w:r>
+            <w:r>
+              <w:rPr>
+                <w:b/>
+              </w:rPr>
+              <w:t xml:space="preserve"> and Learn!</w:t>
             </w:r>
           </w:p>
           <w:p>
@@ -419,13 +443,37 @@
               <w:rPr>
                 <w:b/>
               </w:rPr>
-              <w:t>Discovery:</w:t>
-            </w:r>
-            <w:r>
-              <w:rPr>
-                <w:b/>
-              </w:rPr>
-              <w:t xml:space="preserve"> What makes a computer 10 min</w:t>
+              <w:t>Discover</w:t>
+            </w:r>
+            <w:r>
+              <w:rPr>
+                <w:b/>
+              </w:rPr>
+              <w:t>y</w:t>
+            </w:r>
+            <w:r>
+              <w:rPr>
+                <w:b/>
+              </w:rPr>
+              <w:t>:</w:t>
+            </w:r>
+            <w:r>
+              <w:rPr>
+                <w:b/>
+              </w:rPr>
+              <w:t xml:space="preserve"> What makes a computer</w:t>
+            </w:r>
+            <w:r>
+              <w:rPr>
+                <w:b/>
+              </w:rPr>
+              <w:t>?</w:t>
+            </w:r>
+            <w:r>
+              <w:rPr>
+                <w:b/>
+              </w:rPr>
+              <w:t xml:space="preserve"> 10 min</w:t>
             </w:r>
           </w:p>
           <w:p>
@@ -440,30 +488,10 @@
               </w:pBdr>
             </w:pPr>
             <w:r>
-              <w:t xml:space="preserve">Watch this </w:t>
-            </w:r>
-            <w:hyperlink r:id="rId7" w:history="1">
-              <w:r>
-                <w:rPr>
-                  <w:rStyle w:val="Hyperlink"/>
-                </w:rPr>
-                <w:t>video.</w:t>
-              </w:r>
-            </w:hyperlink>
-          </w:p>
-          <w:p>
-            <w:pPr>
-              <w:widowControl w:val="0"/>
-              <w:pBdr>
-                <w:top w:val="nil"/>
-                <w:left w:val="nil"/>
-                <w:bottom w:val="nil"/>
-                <w:right w:val="nil"/>
-                <w:between w:val="nil"/>
-              </w:pBdr>
-            </w:pPr>
-            <w:r>
               <w:t>After watching the video, can you identify the matching parts to your KANO system?  How has the Software and Hardware changed?</w:t>
+            </w:r>
+            <w:r>
+              <w:t xml:space="preserve">  What do you know now that would help you use this old computer?</w:t>
             </w:r>
           </w:p>
         </w:tc>
@@ -524,6 +552,12 @@
               <w:rPr>
                 <w:b/>
               </w:rPr>
+              <w:t>y</w:t>
+            </w:r>
+            <w:r>
+              <w:rPr>
+                <w:b/>
+              </w:rPr>
               <w:t>:</w:t>
             </w:r>
             <w:r>
@@ -542,13 +576,19 @@
               <w:rPr>
                 <w:b/>
               </w:rPr>
-              <w:t xml:space="preserve">: </w:t>
-            </w:r>
-            <w:r>
-              <w:rPr>
-                <w:b/>
-              </w:rPr>
-              <w:t>2</w:t>
+              <w:t>?</w:t>
+            </w:r>
+            <w:r>
+              <w:rPr>
+                <w:b/>
+              </w:rPr>
+              <w:t xml:space="preserve"> </w:t>
+            </w:r>
+            <w:r>
+              <w:rPr>
+                <w:b/>
+              </w:rPr>
+              <w:t>1</w:t>
             </w:r>
             <w:r>
               <w:rPr>
@@ -569,10 +609,7 @@
               </w:pBdr>
             </w:pPr>
             <w:r>
-              <w:t xml:space="preserve">Today </w:t>
-            </w:r>
-            <w:r>
-              <w:t>learners will build a computer! Open your KANO boxes and follow through the process of building your computer.</w:t>
+              <w:t xml:space="preserve">Computers understand the instructions that we give it, but how do the understand our English words?  </w:t>
             </w:r>
           </w:p>
           <w:p>
@@ -586,6 +623,16 @@
                 <w:between w:val="nil"/>
               </w:pBdr>
             </w:pPr>
+            <w:r>
+              <w:t>Computers use numbers to represent everything!  Even letters!</w:t>
+            </w:r>
+            <w:r>
+              <w:t xml:space="preserve">  The turn letters into </w:t>
+            </w:r>
+            <w:r>
+              <w:lastRenderedPageBreak/>
+              <w:t>numbers using ASCII code.  We turn into code breakers if we want to figure out how a computer understands:</w:t>
+            </w:r>
           </w:p>
           <w:p>
             <w:pPr>
@@ -598,12 +645,6 @@
                 <w:between w:val="nil"/>
               </w:pBdr>
             </w:pPr>
-            <w:r>
-              <w:lastRenderedPageBreak/>
-              <w:t>TO DO.</w:t>
-            </w:r>
-            <w:bookmarkStart w:id="0" w:name="_GoBack"/>
-            <w:bookmarkEnd w:id="0"/>
           </w:p>
           <w:p>
             <w:pPr>
@@ -615,7 +656,18 @@
                 <w:right w:val="nil"/>
                 <w:between w:val="nil"/>
               </w:pBdr>
-            </w:pPr>
+              <w:rPr>
+                <w:b/>
+                <w:i/>
+              </w:rPr>
+            </w:pPr>
+            <w:r>
+              <w:rPr>
+                <w:b/>
+                <w:i/>
+              </w:rPr>
+              <w:t>Circle 100</w:t>
+            </w:r>
           </w:p>
           <w:p>
             <w:pPr>
@@ -639,19 +691,75 @@
                 <w:right w:val="nil"/>
                 <w:between w:val="nil"/>
               </w:pBdr>
-            </w:pPr>
-            <w:r>
-              <w:t>Power on your computer and go through the setup process.  You can skip signing up with K</w:t>
-            </w:r>
-            <w:r>
-              <w:t>ano if you like.  Enjoy the rabbit</w:t>
-            </w:r>
-            <w:r>
+              <w:rPr>
+                <w:b/>
+              </w:rPr>
+            </w:pPr>
+            <w:r>
+              <w:rPr>
+                <w:b/>
+              </w:rPr>
+              <w:t>Procedure</w:t>
+            </w:r>
+            <w:r>
+              <w:rPr>
+                <w:b/>
+              </w:rPr>
+              <w:t>:</w:t>
+            </w:r>
+            <w:r>
+              <w:rPr>
+                <w:b/>
+              </w:rPr>
+              <w:t xml:space="preserve"> 10 min</w:t>
+            </w:r>
+          </w:p>
+          <w:p>
+            <w:pPr>
+              <w:widowControl w:val="0"/>
+              <w:pBdr>
+                <w:top w:val="nil"/>
+                <w:left w:val="nil"/>
+                <w:bottom w:val="nil"/>
+                <w:right w:val="nil"/>
+                <w:between w:val="nil"/>
+              </w:pBdr>
+            </w:pPr>
+            <w:r>
+              <w:t xml:space="preserve">Using the ASCII Table, decode </w:t>
+            </w:r>
+            <w:r>
+              <w:rPr>
+                <w:b/>
+                <w:i/>
+              </w:rPr>
+              <w:t>Circle 100</w:t>
+            </w:r>
+            <w:r>
+              <w:rPr>
+                <w:b/>
+                <w:i/>
+              </w:rPr>
               <w:t xml:space="preserve"> </w:t>
             </w:r>
             <w:r>
-              <w:t>hole!!</w:t>
-            </w:r>
+              <w:t>and list the numbers we give the computer.</w:t>
+            </w:r>
+            <w:r>
+              <w:t xml:space="preserve"> Compare with your friends and see if you have the correct numbers.</w:t>
+            </w:r>
+          </w:p>
+          <w:p>
+            <w:pPr>
+              <w:widowControl w:val="0"/>
+              <w:pBdr>
+                <w:top w:val="nil"/>
+                <w:left w:val="nil"/>
+                <w:bottom w:val="nil"/>
+                <w:right w:val="nil"/>
+                <w:between w:val="nil"/>
+              </w:pBdr>
+            </w:pPr>
           </w:p>
         </w:tc>
       </w:tr>
@@ -700,7 +808,7 @@
               <w:rPr>
                 <w:b/>
               </w:rPr>
-              <w:t xml:space="preserve"> and Think</w:t>
+              <w:t>y: How do computers understand numbers</w:t>
             </w:r>
             <w:r>
               <w:rPr>
@@ -721,7 +829,7 @@
               </w:pBdr>
             </w:pPr>
             <w:r>
-              <w:t>List all the parts that make up your Kano computer.  For each part think if it is an input or output of the computer.</w:t>
+              <w:t>Okay, computers use numbers for everything.  Digging even deeper we could ask, how do the understand numbers?</w:t>
             </w:r>
           </w:p>
           <w:p>
@@ -735,6 +843,9 @@
                 <w:between w:val="nil"/>
               </w:pBdr>
             </w:pPr>
+            <w:r>
+              <w:t>Binary to the rescue!  Computers use voltages to determine a ‘1’ (On) or ‘0’ (Off).  You can think of this ‘0’ or ‘1’ as a light switch being On or Off.</w:t>
+            </w:r>
           </w:p>
           <w:p>
             <w:pPr>
@@ -747,17 +858,65 @@
                 <w:between w:val="nil"/>
               </w:pBdr>
             </w:pPr>
-            <w:r>
-              <w:t>Now think about your phone.  It’s a computer to</w:t>
-            </w:r>
-            <w:r>
-              <w:t>o</w:t>
-            </w:r>
-            <w:r>
-              <w:t xml:space="preserve"> by the way.</w:t>
-            </w:r>
-            <w:r>
-              <w:t xml:space="preserve"> What are the inputs and outputs of it?</w:t>
+          </w:p>
+          <w:p>
+            <w:pPr>
+              <w:widowControl w:val="0"/>
+              <w:pBdr>
+                <w:top w:val="nil"/>
+                <w:left w:val="nil"/>
+                <w:bottom w:val="nil"/>
+                <w:right w:val="nil"/>
+                <w:between w:val="nil"/>
+              </w:pBdr>
+              <w:rPr>
+                <w:b/>
+              </w:rPr>
+            </w:pPr>
+            <w:r>
+              <w:rPr>
+                <w:b/>
+              </w:rPr>
+              <w:t xml:space="preserve">Procedure: </w:t>
+            </w:r>
+            <w:r>
+              <w:rPr>
+                <w:b/>
+              </w:rPr>
+              <w:t>5</w:t>
+            </w:r>
+            <w:r>
+              <w:rPr>
+                <w:b/>
+              </w:rPr>
+              <w:t xml:space="preserve"> min</w:t>
+            </w:r>
+          </w:p>
+          <w:p>
+            <w:pPr>
+              <w:widowControl w:val="0"/>
+              <w:pBdr>
+                <w:top w:val="nil"/>
+                <w:left w:val="nil"/>
+                <w:bottom w:val="nil"/>
+                <w:right w:val="nil"/>
+                <w:between w:val="nil"/>
+              </w:pBdr>
+            </w:pPr>
+            <w:r>
+              <w:t xml:space="preserve">Get into groups of 4.  </w:t>
+            </w:r>
+            <w:r>
+              <w:t xml:space="preserve">If we want to have the computer understand the number </w:t>
+            </w:r>
+            <w:r>
+              <w:t>6</w:t>
+            </w:r>
+            <w:r>
+              <w:t>, what position (On or Off) would our switches be in and how many switches would we need.</w:t>
+            </w:r>
+            <w:r>
+              <w:t xml:space="preserve">  Discuss with your group.</w:t>
             </w:r>
           </w:p>
         </w:tc>
@@ -848,7 +1007,7 @@
               </w:pBdr>
             </w:pPr>
             <w:r>
-              <w:t xml:space="preserve">Open Make Art. This is an application that allows you to write code or instructions to your computer to make beautiful art.  </w:t>
+              <w:t>Build our computer again, but this time we will not use the light source or the power button.  That way we have audio!</w:t>
             </w:r>
           </w:p>
           <w:p>
@@ -878,107 +1037,8 @@
               </w:rPr>
             </w:pPr>
             <w:r>
-              <w:rPr>
-                <w:b/>
-              </w:rPr>
-              <w:t>Discover and Think:</w:t>
-            </w:r>
-          </w:p>
-          <w:p>
-            <w:pPr>
-              <w:widowControl w:val="0"/>
-              <w:pBdr>
-                <w:top w:val="nil"/>
-                <w:left w:val="nil"/>
-                <w:bottom w:val="nil"/>
-                <w:right w:val="nil"/>
-                <w:between w:val="nil"/>
-              </w:pBdr>
-            </w:pPr>
-            <w:r>
-              <w:t xml:space="preserve">To code a program to make art you had to give commands and parameters or options.  </w:t>
-            </w:r>
-          </w:p>
-          <w:p>
-            <w:pPr>
-              <w:widowControl w:val="0"/>
-              <w:pBdr>
-                <w:top w:val="nil"/>
-                <w:left w:val="nil"/>
-                <w:bottom w:val="nil"/>
-                <w:right w:val="nil"/>
-                <w:between w:val="nil"/>
-              </w:pBdr>
-            </w:pPr>
-            <w:r>
-              <w:t>Write down a couple commands and their parameters.</w:t>
-            </w:r>
-          </w:p>
-          <w:p>
-            <w:pPr>
-              <w:widowControl w:val="0"/>
-              <w:pBdr>
-                <w:top w:val="nil"/>
-                <w:left w:val="nil"/>
-                <w:bottom w:val="nil"/>
-                <w:right w:val="nil"/>
-                <w:between w:val="nil"/>
-              </w:pBdr>
-            </w:pPr>
-          </w:p>
-          <w:p>
-            <w:pPr>
-              <w:widowControl w:val="0"/>
-              <w:pBdr>
-                <w:top w:val="nil"/>
-                <w:left w:val="nil"/>
-                <w:bottom w:val="nil"/>
-                <w:right w:val="nil"/>
-                <w:between w:val="nil"/>
-              </w:pBdr>
-            </w:pPr>
-            <w:r>
-              <w:t>Did you notice you can make many colo</w:t>
-            </w:r>
-            <w:r>
-              <w:t>u</w:t>
-            </w:r>
-            <w:r>
-              <w:t>rs in your art?  When coding or giving the computer our instructions, you should see that we always had to tell it what colo</w:t>
-            </w:r>
-            <w:r>
-              <w:t>u</w:t>
-            </w:r>
-            <w:r>
-              <w:t>r to use until we wanted to switch colo</w:t>
-            </w:r>
-            <w:r>
-              <w:t>u</w:t>
-            </w:r>
-            <w:r>
-              <w:t xml:space="preserve">rs.  The computer is very powerful as long as we give it proper instructions.  Did you also notice that if you spelled a command or option wrong the computer would not understand what </w:t>
-            </w:r>
-            <w:r>
-              <w:t>you wanted</w:t>
-            </w:r>
-            <w:r>
-              <w:t>.  What error message did you get?</w:t>
-            </w:r>
-          </w:p>
-          <w:p>
-            <w:pPr>
-              <w:widowControl w:val="0"/>
-              <w:pBdr>
-                <w:top w:val="nil"/>
-                <w:left w:val="nil"/>
-                <w:bottom w:val="nil"/>
-                <w:right w:val="nil"/>
-                <w:between w:val="nil"/>
-              </w:pBdr>
-              <w:rPr>
-                <w:b/>
-              </w:rPr>
-            </w:pPr>
+              <w:t>Minecraft . Playing and Hacking.</w:t>
+            </w:r>
             <w:r>
               <w:t xml:space="preserve"> </w:t>
             </w:r>
@@ -1036,16 +1096,12 @@
                 <w:right w:val="nil"/>
                 <w:between w:val="nil"/>
               </w:pBdr>
-              <w:rPr>
-                <w:b/>
-              </w:rPr>
-            </w:pPr>
-            <w:r>
-              <w:t>Take apart your Kano</w:t>
-            </w:r>
-            <w:r>
-              <w:t xml:space="preserve"> and put it back in the box for the next student to enjoy.</w:t>
-            </w:r>
+            </w:pPr>
+            <w:r>
+              <w:t>Power off your Kano but leave it at your station.</w:t>
+            </w:r>
+            <w:bookmarkStart w:id="0" w:name="_GoBack"/>
+            <w:bookmarkEnd w:id="0"/>
           </w:p>
         </w:tc>
       </w:tr>

</xml_diff>

<commit_message>
Modified Lab 2 to use terminal quest.  Lab 3 is about computer information and then playing some minecraft.
</commit_message>
<xml_diff>
--- a/docs/Lab2/Lab2.docx
+++ b/docs/Lab2/Lab2.docx
@@ -1040,31 +1040,22 @@
               </w:pBdr>
             </w:pPr>
             <w:r>
-              <w:t>Open the Hack Minecraft App and go into the “Your Origin Story”.  Now you do not just play Minecraft but learn how to code some Super Powers in Minecraft</w:t>
+              <w:t xml:space="preserve">We have learned about how computers use commands to tell the computer what to do.  </w:t>
+            </w:r>
+            <w:r>
+              <w:t xml:space="preserve">Open the </w:t>
+            </w:r>
+            <w:r>
+              <w:t xml:space="preserve">Terminal Quest </w:t>
+            </w:r>
+            <w:r>
+              <w:t>App</w:t>
+            </w:r>
+            <w:r>
+              <w:t>.  This app is like an adventure teaching you some simple “File” commands.   Follow through the adventure to learn as many commands as you can.</w:t>
             </w:r>
             <w:bookmarkStart w:id="0" w:name="_GoBack"/>
             <w:bookmarkEnd w:id="0"/>
-            <w:r>
-              <w:t>!!</w:t>
-            </w:r>
-          </w:p>
-          <w:p>
-            <w:pPr>
-              <w:widowControl w:val="0"/>
-              <w:pBdr>
-                <w:top w:val="nil"/>
-                <w:left w:val="nil"/>
-                <w:bottom w:val="nil"/>
-                <w:right w:val="nil"/>
-                <w:between w:val="nil"/>
-              </w:pBdr>
-              <w:rPr>
-                <w:b/>
-              </w:rPr>
-            </w:pPr>
-            <w:r>
-              <w:t xml:space="preserve"> </w:t>
-            </w:r>
           </w:p>
         </w:tc>
       </w:tr>

</xml_diff>